<commit_message>
Reduced paper to 8 pages
Removed last paragraph of the conclusion to make the paper fit 8 pages
</commit_message>
<xml_diff>
--- a/Paper/ToTheReviewers.docx
+++ b/Paper/ToTheReviewers.docx
@@ -452,211 +452,957 @@
           <w:color w:val="FF0000"/>
           <w:lang w:val="en-US"/>
         </w:rPr>
-        <w:t xml:space="preserve"> that can be applied in the early phases of a language design.</w:t>
+        <w:t xml:space="preserve"> that can be applied in the early phases of a language design. </w:t>
+      </w:r>
+    </w:p>
+    <w:p>
+      <w:pPr>
+        <w:pStyle w:val="PlainText"/>
+        <w:rPr>
+          <w:lang w:val="en-US"/>
+        </w:rPr>
+      </w:pPr>
+    </w:p>
+    <w:p>
+      <w:pPr>
+        <w:pStyle w:val="PlainText"/>
+        <w:rPr>
+          <w:lang w:val="en-US"/>
+        </w:rPr>
+      </w:pPr>
+    </w:p>
+    <w:p>
+      <w:pPr>
+        <w:pStyle w:val="PlainText"/>
+        <w:rPr>
+          <w:lang w:val="en-US"/>
+        </w:rPr>
+      </w:pPr>
+      <w:r>
+        <w:rPr>
+          <w:lang w:val="en-US"/>
+        </w:rPr>
+        <w:t>===========================================================================</w:t>
+      </w:r>
+    </w:p>
+    <w:p>
+      <w:pPr>
+        <w:pStyle w:val="PlainText"/>
+        <w:rPr>
+          <w:lang w:val="en-US"/>
+        </w:rPr>
+      </w:pPr>
+      <w:r>
+        <w:rPr>
+          <w:lang w:val="en-US"/>
+        </w:rPr>
+        <w:t xml:space="preserve">                          PLATEAU 2016 Review #1B</w:t>
+      </w:r>
+    </w:p>
+    <w:p>
+      <w:pPr>
+        <w:pStyle w:val="PlainText"/>
+        <w:rPr>
+          <w:lang w:val="en-US"/>
+        </w:rPr>
+      </w:pPr>
+      <w:r>
+        <w:rPr>
+          <w:lang w:val="en-US"/>
+        </w:rPr>
+        <w:t>---------------------------------------------------------------------------</w:t>
+      </w:r>
+    </w:p>
+    <w:p>
+      <w:pPr>
+        <w:pStyle w:val="PlainText"/>
+        <w:rPr>
+          <w:lang w:val="en-US"/>
+        </w:rPr>
+      </w:pPr>
+      <w:r>
+        <w:rPr>
+          <w:lang w:val="en-US"/>
+        </w:rPr>
+        <w:t xml:space="preserve">       Paper #1: Discount Method for Programming Language Evaluation</w:t>
+      </w:r>
+    </w:p>
+    <w:p>
+      <w:pPr>
+        <w:pStyle w:val="PlainText"/>
+        <w:rPr>
+          <w:lang w:val="en-US"/>
+        </w:rPr>
+      </w:pPr>
+      <w:r>
+        <w:rPr>
+          <w:lang w:val="en-US"/>
+        </w:rPr>
+        <w:t>---------------------------------------------------------------------------</w:t>
+      </w:r>
+    </w:p>
+    <w:p>
+      <w:pPr>
+        <w:pStyle w:val="PlainText"/>
+        <w:rPr>
+          <w:lang w:val="en-US"/>
+        </w:rPr>
+      </w:pPr>
+    </w:p>
+    <w:p>
+      <w:pPr>
+        <w:pStyle w:val="PlainText"/>
+        <w:rPr>
+          <w:lang w:val="en-US"/>
+        </w:rPr>
+      </w:pPr>
+      <w:r>
+        <w:rPr>
+          <w:lang w:val="en-US"/>
+        </w:rPr>
+        <w:t xml:space="preserve">                      Overall merit: 5. Strong accept</w:t>
+      </w:r>
+    </w:p>
+    <w:p>
+      <w:pPr>
+        <w:pStyle w:val="PlainText"/>
+      </w:pPr>
+      <w:r>
+        <w:rPr>
+          <w:lang w:val="en-US"/>
+        </w:rPr>
+        <w:t xml:space="preserve">                 Reviewer expertise: 3. </w:t>
+      </w:r>
+      <w:proofErr w:type="spellStart"/>
+      <w:r>
+        <w:t>Knowledgeable</w:t>
+      </w:r>
+      <w:proofErr w:type="spellEnd"/>
+    </w:p>
+    <w:p>
+      <w:pPr>
+        <w:pStyle w:val="PlainText"/>
+      </w:pPr>
+    </w:p>
+    <w:p>
+      <w:pPr>
+        <w:pStyle w:val="PlainText"/>
+      </w:pPr>
+      <w:r>
+        <w:t xml:space="preserve">                         ===== Paper summary =====</w:t>
+      </w:r>
+    </w:p>
+    <w:p>
+      <w:pPr>
+        <w:pStyle w:val="PlainText"/>
+      </w:pPr>
+    </w:p>
+    <w:p>
+      <w:pPr>
+        <w:pStyle w:val="PlainText"/>
+        <w:rPr>
+          <w:lang w:val="en-US"/>
+        </w:rPr>
+      </w:pPr>
+      <w:r>
+        <w:rPr>
+          <w:lang w:val="en-US"/>
+        </w:rPr>
+        <w:t xml:space="preserve">The paper proposes a lightweight evaluation technique for programming languages that </w:t>
+      </w:r>
+      <w:proofErr w:type="gramStart"/>
+      <w:r>
+        <w:rPr>
+          <w:lang w:val="en-US"/>
+        </w:rPr>
+        <w:t>can be applied</w:t>
+      </w:r>
+      <w:proofErr w:type="gramEnd"/>
+      <w:r>
+        <w:rPr>
+          <w:lang w:val="en-US"/>
+        </w:rPr>
+        <w:t xml:space="preserve"> early in the design process, requiring only five or six test subjects. In previous </w:t>
+      </w:r>
+      <w:proofErr w:type="gramStart"/>
+      <w:r>
+        <w:rPr>
+          <w:lang w:val="en-US"/>
+        </w:rPr>
+        <w:t>work</w:t>
+      </w:r>
+      <w:proofErr w:type="gramEnd"/>
+      <w:r>
+        <w:rPr>
+          <w:lang w:val="en-US"/>
+        </w:rPr>
+        <w:t xml:space="preserve"> they applied the technique to C# and F# in the context of an IDE and implementation; here they apply it to Quorum with no IDE or implementation. Their results are roughly comparable to previous studies on Quorum that used </w:t>
+      </w:r>
+      <w:proofErr w:type="gramStart"/>
+      <w:r>
+        <w:rPr>
+          <w:lang w:val="en-US"/>
+        </w:rPr>
+        <w:t>more standard techniques</w:t>
+      </w:r>
+      <w:proofErr w:type="gramEnd"/>
+      <w:r>
+        <w:rPr>
+          <w:lang w:val="en-US"/>
+        </w:rPr>
+        <w:t>.</w:t>
+      </w:r>
+    </w:p>
+    <w:p>
+      <w:pPr>
+        <w:pStyle w:val="PlainText"/>
+        <w:rPr>
+          <w:lang w:val="en-US"/>
+        </w:rPr>
+      </w:pPr>
+    </w:p>
+    <w:p>
+      <w:pPr>
+        <w:pStyle w:val="PlainText"/>
+        <w:rPr>
+          <w:lang w:val="en-US"/>
+        </w:rPr>
+      </w:pPr>
+      <w:r>
+        <w:rPr>
+          <w:lang w:val="en-US"/>
+        </w:rPr>
+        <w:t xml:space="preserve">                      ===== Comments for author =====</w:t>
+      </w:r>
+    </w:p>
+    <w:p>
+      <w:pPr>
+        <w:pStyle w:val="PlainText"/>
+        <w:rPr>
+          <w:lang w:val="en-US"/>
+        </w:rPr>
+      </w:pPr>
+    </w:p>
+    <w:p>
+      <w:pPr>
+        <w:pStyle w:val="PlainText"/>
+        <w:rPr>
+          <w:lang w:val="en-US"/>
+        </w:rPr>
+      </w:pPr>
+      <w:r>
+        <w:rPr>
+          <w:lang w:val="en-US"/>
+        </w:rPr>
+        <w:t xml:space="preserve">This paper is to </w:t>
+      </w:r>
+      <w:proofErr w:type="gramStart"/>
+      <w:r>
+        <w:rPr>
+          <w:lang w:val="en-US"/>
+        </w:rPr>
+        <w:t>be commended</w:t>
+      </w:r>
+      <w:proofErr w:type="gramEnd"/>
+      <w:r>
+        <w:rPr>
+          <w:lang w:val="en-US"/>
+        </w:rPr>
+        <w:t xml:space="preserve"> on two points. First, with the increasing importance of domain-specific languages there are bound to be an increasing number of programming language designs, so a lightweight evaluation technique will be of more and more value. Second, the authors chose to evaluate by comparing with work other than their own, C# and F# in one instance and Quorum in another.</w:t>
+      </w:r>
+    </w:p>
+    <w:p>
+      <w:pPr>
+        <w:pStyle w:val="PlainText"/>
+        <w:rPr>
+          <w:lang w:val="en-US"/>
+        </w:rPr>
+      </w:pPr>
+    </w:p>
+    <w:p>
+      <w:pPr>
+        <w:pStyle w:val="PlainText"/>
+        <w:rPr>
+          <w:lang w:val="en-US"/>
+        </w:rPr>
+      </w:pPr>
+      <w:r>
+        <w:rPr>
+          <w:lang w:val="en-US"/>
+        </w:rPr>
+        <w:t xml:space="preserve">My main recommendation for revision is that in Section 4.1 the authors should be careful to make clear where they are describing results from the previous study of Quorum and where they are describing their own results. As far as I can tell, the bulleted list of page 5 is </w:t>
+      </w:r>
+      <w:proofErr w:type="spellStart"/>
+      <w:r>
+        <w:rPr>
+          <w:lang w:val="en-US"/>
+        </w:rPr>
+        <w:t>summarising</w:t>
+      </w:r>
+      <w:proofErr w:type="spellEnd"/>
+      <w:r>
+        <w:rPr>
+          <w:lang w:val="en-US"/>
+        </w:rPr>
+        <w:t xml:space="preserve"> the previous results, whereas the material on page 6 </w:t>
+      </w:r>
+      <w:proofErr w:type="spellStart"/>
+      <w:r>
+        <w:rPr>
+          <w:lang w:val="en-US"/>
+        </w:rPr>
+        <w:t>summarises</w:t>
+      </w:r>
+      <w:proofErr w:type="spellEnd"/>
+      <w:r>
+        <w:rPr>
+          <w:lang w:val="en-US"/>
+        </w:rPr>
+        <w:t xml:space="preserve"> the new results. It would be better if each bullet point was clearly divided into two segments, the first listing the previous results from Quorum (as now) and the second giving the comparable results from the study (including, if there are no comparable results from the current study, just noting that).</w:t>
+      </w:r>
+    </w:p>
+    <w:p>
+      <w:pPr>
+        <w:pStyle w:val="PlainText"/>
+        <w:rPr>
+          <w:lang w:val="en-US"/>
+        </w:rPr>
+      </w:pPr>
+    </w:p>
+    <w:p>
+      <w:pPr>
+        <w:pStyle w:val="PlainText"/>
+        <w:rPr>
+          <w:color w:val="FF0000"/>
+          <w:lang w:val="en-US"/>
+        </w:rPr>
+      </w:pPr>
+      <w:r>
+        <w:rPr>
+          <w:color w:val="FF0000"/>
+          <w:lang w:val="en-US"/>
+        </w:rPr>
+        <w:t>Done</w:t>
+      </w:r>
+    </w:p>
+    <w:p>
+      <w:pPr>
+        <w:pStyle w:val="PlainText"/>
+        <w:rPr>
+          <w:lang w:val="en-US"/>
+        </w:rPr>
+      </w:pPr>
+    </w:p>
+    <w:p>
+      <w:pPr>
+        <w:pStyle w:val="PlainText"/>
+        <w:rPr>
+          <w:lang w:val="en-US"/>
+        </w:rPr>
+      </w:pPr>
+      <w:r>
+        <w:rPr>
+          <w:lang w:val="en-US"/>
+        </w:rPr>
+        <w:t xml:space="preserve">The real question is whether this technique can help designers uncover conceptual problems in a language design. The two studies reported to date are equivocal on this key point. With Quorum, the problems identified appeared to have more to do with mismatches between the experienced programmers they tested upon and the novice audience that Quorum </w:t>
+      </w:r>
+      <w:proofErr w:type="gramStart"/>
+      <w:r>
+        <w:rPr>
+          <w:lang w:val="en-US"/>
+        </w:rPr>
+        <w:t>is designed</w:t>
+      </w:r>
+      <w:proofErr w:type="gramEnd"/>
+      <w:r>
+        <w:rPr>
+          <w:lang w:val="en-US"/>
+        </w:rPr>
+        <w:t xml:space="preserve"> for. The planned studies with students designing programming languages for their course at Aalborg seem perfect for gathering evidence as to whether the technique can be effective.</w:t>
+      </w:r>
+    </w:p>
+    <w:p>
+      <w:pPr>
+        <w:pStyle w:val="PlainText"/>
+        <w:rPr>
+          <w:lang w:val="en-US"/>
+        </w:rPr>
+      </w:pPr>
+    </w:p>
+    <w:p>
+      <w:pPr>
+        <w:pStyle w:val="PlainText"/>
+        <w:rPr>
+          <w:lang w:val="en-US"/>
+        </w:rPr>
+      </w:pPr>
+      <w:r>
+        <w:rPr>
+          <w:lang w:val="en-US"/>
+        </w:rPr>
+        <w:t xml:space="preserve">The authors suggest that a sample sheet </w:t>
+      </w:r>
+      <w:proofErr w:type="gramStart"/>
+      <w:r>
+        <w:rPr>
+          <w:lang w:val="en-US"/>
+        </w:rPr>
+        <w:t>be used</w:t>
+      </w:r>
+      <w:proofErr w:type="gramEnd"/>
+      <w:r>
+        <w:rPr>
+          <w:lang w:val="en-US"/>
+        </w:rPr>
+        <w:t xml:space="preserve"> as the sole means to convey the intended design of the programming language; the authors might say more about alternatives, including grammars and formal methods. </w:t>
+      </w:r>
+    </w:p>
+    <w:p>
+      <w:pPr>
+        <w:pStyle w:val="PlainText"/>
+        <w:rPr>
+          <w:lang w:val="en-US"/>
+        </w:rPr>
+      </w:pPr>
+    </w:p>
+    <w:p>
+      <w:pPr>
+        <w:pStyle w:val="PlainText"/>
+        <w:rPr>
+          <w:color w:val="FF0000"/>
+          <w:lang w:val="en-US"/>
+        </w:rPr>
+      </w:pPr>
+      <w:r>
+        <w:rPr>
+          <w:color w:val="FF0000"/>
+          <w:lang w:val="en-US"/>
+        </w:rPr>
+        <w:t xml:space="preserve">A comment about grammar and (formal) semantics </w:t>
+      </w:r>
+      <w:proofErr w:type="gramStart"/>
+      <w:r>
+        <w:rPr>
+          <w:color w:val="FF0000"/>
+          <w:lang w:val="en-US"/>
+        </w:rPr>
+        <w:t>has been added</w:t>
+      </w:r>
+      <w:proofErr w:type="gramEnd"/>
+      <w:r>
+        <w:rPr>
+          <w:color w:val="FF0000"/>
+          <w:lang w:val="en-US"/>
+        </w:rPr>
+        <w:t>.</w:t>
+      </w:r>
+    </w:p>
+    <w:p>
+      <w:pPr>
+        <w:pStyle w:val="PlainText"/>
+        <w:rPr>
+          <w:lang w:val="en-US"/>
+        </w:rPr>
+      </w:pPr>
+      <w:r>
+        <w:rPr>
+          <w:lang w:val="en-US"/>
+        </w:rPr>
+        <w:lastRenderedPageBreak/>
+        <w:t>It would have been helpful to include a sample sheet (or fragment thereof) for Quorum in the paper. Most importantly, all of the experimental materials and results should be made available online and the URL given in the paper.</w:t>
+      </w:r>
+    </w:p>
+    <w:p>
+      <w:pPr>
+        <w:pStyle w:val="PlainText"/>
+        <w:rPr>
+          <w:color w:val="FF0000"/>
+          <w:lang w:val="en-US"/>
+        </w:rPr>
+      </w:pPr>
+      <w:r>
+        <w:rPr>
+          <w:color w:val="FF0000"/>
+          <w:lang w:val="en-US"/>
+        </w:rPr>
+        <w:t xml:space="preserve">Due to lack of space, the sample sheet and task sheet are not included. A URL </w:t>
+      </w:r>
+      <w:proofErr w:type="gramStart"/>
+      <w:r>
+        <w:rPr>
+          <w:color w:val="FF0000"/>
+          <w:lang w:val="en-US"/>
+        </w:rPr>
+        <w:t>has been added</w:t>
+      </w:r>
+      <w:proofErr w:type="gramEnd"/>
+      <w:r>
+        <w:rPr>
+          <w:color w:val="FF0000"/>
+          <w:lang w:val="en-US"/>
+        </w:rPr>
+        <w:t>.</w:t>
+      </w:r>
+    </w:p>
+    <w:p>
+      <w:pPr>
+        <w:pStyle w:val="PlainText"/>
+        <w:rPr>
+          <w:lang w:val="en-US"/>
+        </w:rPr>
+      </w:pPr>
+    </w:p>
+    <w:p>
+      <w:pPr>
+        <w:pStyle w:val="PlainText"/>
+        <w:rPr>
+          <w:lang w:val="en-US"/>
+        </w:rPr>
+      </w:pPr>
+      <w:r>
+        <w:rPr>
+          <w:lang w:val="en-US"/>
+        </w:rPr>
+        <w:t xml:space="preserve">The paper refers to a previous study on C# and F#, but that study does not appear to </w:t>
+      </w:r>
+      <w:proofErr w:type="gramStart"/>
+      <w:r>
+        <w:rPr>
+          <w:lang w:val="en-US"/>
+        </w:rPr>
+        <w:t>have been published</w:t>
+      </w:r>
+      <w:proofErr w:type="gramEnd"/>
+      <w:r>
+        <w:rPr>
+          <w:lang w:val="en-US"/>
+        </w:rPr>
+        <w:t xml:space="preserve"> and I could not find it online. Therefore, it would be appropriate </w:t>
+      </w:r>
+      <w:proofErr w:type="gramStart"/>
+      <w:r>
+        <w:rPr>
+          <w:lang w:val="en-US"/>
+        </w:rPr>
+        <w:t>to also include</w:t>
+      </w:r>
+      <w:proofErr w:type="gramEnd"/>
+      <w:r>
+        <w:rPr>
+          <w:lang w:val="en-US"/>
+        </w:rPr>
+        <w:t xml:space="preserve"> more detail of the previous study when revising this paper to prepare the final version.</w:t>
+      </w:r>
+    </w:p>
+    <w:p>
+      <w:pPr>
+        <w:pStyle w:val="PlainText"/>
+        <w:rPr>
+          <w:lang w:val="en-US"/>
+        </w:rPr>
+      </w:pPr>
+    </w:p>
+    <w:p>
+      <w:pPr>
+        <w:pStyle w:val="PlainText"/>
+        <w:rPr>
+          <w:color w:val="FF0000"/>
+          <w:lang w:val="en-US"/>
+        </w:rPr>
+      </w:pPr>
+      <w:r>
+        <w:rPr>
+          <w:color w:val="FF0000"/>
+          <w:lang w:val="en-US"/>
+        </w:rPr>
+        <w:t xml:space="preserve">Lack of space prevents us from elaborating on this study. A URL </w:t>
+      </w:r>
+      <w:proofErr w:type="gramStart"/>
+      <w:r>
+        <w:rPr>
+          <w:color w:val="FF0000"/>
+          <w:lang w:val="en-US"/>
+        </w:rPr>
+        <w:t>has been added</w:t>
+      </w:r>
+      <w:proofErr w:type="gramEnd"/>
+      <w:r>
+        <w:rPr>
+          <w:color w:val="FF0000"/>
+          <w:lang w:val="en-US"/>
+        </w:rPr>
+        <w:t>.</w:t>
+      </w:r>
+    </w:p>
+    <w:p>
+      <w:pPr>
+        <w:pStyle w:val="PlainText"/>
+        <w:rPr>
+          <w:lang w:val="en-US"/>
+        </w:rPr>
+      </w:pPr>
+    </w:p>
+    <w:p>
+      <w:pPr>
+        <w:pStyle w:val="PlainText"/>
+        <w:rPr>
+          <w:lang w:val="en-US"/>
+        </w:rPr>
+      </w:pPr>
+      <w:r>
+        <w:rPr>
+          <w:lang w:val="en-US"/>
+        </w:rPr>
+        <w:t>[Added after reading Referee A's review: Applying your technique to evaluate JavaScript is an excellent idea.]</w:t>
+      </w:r>
+    </w:p>
+    <w:p>
+      <w:pPr>
+        <w:pStyle w:val="PlainText"/>
+        <w:rPr>
+          <w:lang w:val="en-US"/>
+        </w:rPr>
+      </w:pPr>
+    </w:p>
+    <w:p>
+      <w:pPr>
+        <w:pStyle w:val="PlainText"/>
+        <w:rPr>
+          <w:lang w:val="en-US"/>
+        </w:rPr>
+      </w:pPr>
+      <w:r>
+        <w:rPr>
+          <w:lang w:val="en-US"/>
+        </w:rPr>
+        <w:t>===========================================================================</w:t>
+      </w:r>
+    </w:p>
+    <w:p>
+      <w:pPr>
+        <w:pStyle w:val="PlainText"/>
+        <w:rPr>
+          <w:lang w:val="en-US"/>
+        </w:rPr>
+      </w:pPr>
+      <w:r>
+        <w:rPr>
+          <w:lang w:val="en-US"/>
+        </w:rPr>
+        <w:t xml:space="preserve">                          PLATEAU 2016 Review #1C</w:t>
+      </w:r>
+    </w:p>
+    <w:p>
+      <w:pPr>
+        <w:pStyle w:val="PlainText"/>
+        <w:rPr>
+          <w:lang w:val="en-US"/>
+        </w:rPr>
+      </w:pPr>
+      <w:r>
+        <w:rPr>
+          <w:lang w:val="en-US"/>
+        </w:rPr>
+        <w:t>---------------------------------------------------------------------------</w:t>
+      </w:r>
+    </w:p>
+    <w:p>
+      <w:pPr>
+        <w:pStyle w:val="PlainText"/>
+        <w:rPr>
+          <w:lang w:val="en-US"/>
+        </w:rPr>
+      </w:pPr>
+      <w:r>
+        <w:rPr>
+          <w:lang w:val="en-US"/>
+        </w:rPr>
+        <w:t xml:space="preserve">       Paper #1: Discount Method for Programming Language Evaluation</w:t>
+      </w:r>
+    </w:p>
+    <w:p>
+      <w:pPr>
+        <w:pStyle w:val="PlainText"/>
+        <w:rPr>
+          <w:lang w:val="en-US"/>
+        </w:rPr>
+      </w:pPr>
+      <w:r>
+        <w:rPr>
+          <w:lang w:val="en-US"/>
+        </w:rPr>
+        <w:t>---------------------------------------------------------------------------</w:t>
+      </w:r>
+    </w:p>
+    <w:p>
+      <w:pPr>
+        <w:pStyle w:val="PlainText"/>
+        <w:rPr>
+          <w:lang w:val="en-US"/>
+        </w:rPr>
+      </w:pPr>
+    </w:p>
+    <w:p>
+      <w:pPr>
+        <w:pStyle w:val="PlainText"/>
+        <w:rPr>
+          <w:lang w:val="en-US"/>
+        </w:rPr>
+      </w:pPr>
+      <w:r>
+        <w:rPr>
+          <w:lang w:val="en-US"/>
+        </w:rPr>
+        <w:t xml:space="preserve">                      Overall merit: 1. Reject</w:t>
+      </w:r>
+    </w:p>
+    <w:p>
+      <w:pPr>
+        <w:pStyle w:val="PlainText"/>
+      </w:pPr>
+      <w:r>
+        <w:rPr>
+          <w:lang w:val="en-US"/>
+        </w:rPr>
+        <w:t xml:space="preserve">                 Reviewer expertise: 3. </w:t>
+      </w:r>
+      <w:proofErr w:type="spellStart"/>
+      <w:r>
+        <w:t>Knowledgeable</w:t>
+      </w:r>
+      <w:proofErr w:type="spellEnd"/>
+    </w:p>
+    <w:p>
+      <w:pPr>
+        <w:pStyle w:val="PlainText"/>
+      </w:pPr>
+    </w:p>
+    <w:p>
+      <w:pPr>
+        <w:pStyle w:val="PlainText"/>
+        <w:rPr>
+          <w:lang w:val="en-US"/>
+        </w:rPr>
+      </w:pPr>
+      <w:r>
+        <w:rPr>
+          <w:lang w:val="en-US"/>
+        </w:rPr>
+        <w:t xml:space="preserve">                         ===== Paper summary =====</w:t>
+      </w:r>
+    </w:p>
+    <w:p>
+      <w:pPr>
+        <w:pStyle w:val="PlainText"/>
+        <w:rPr>
+          <w:lang w:val="en-US"/>
+        </w:rPr>
+      </w:pPr>
+    </w:p>
+    <w:p>
+      <w:pPr>
+        <w:pStyle w:val="PlainText"/>
+        <w:rPr>
+          <w:lang w:val="en-US"/>
+        </w:rPr>
+      </w:pPr>
+      <w:r>
+        <w:rPr>
+          <w:lang w:val="en-US"/>
+        </w:rPr>
+        <w:t xml:space="preserve">The paper describes a method for evaluating programming languages without resource-intensive user studies. The method involves giving a small group of </w:t>
+      </w:r>
+      <w:proofErr w:type="gramStart"/>
+      <w:r>
+        <w:rPr>
+          <w:lang w:val="en-US"/>
+        </w:rPr>
+        <w:t>subjects</w:t>
+      </w:r>
+      <w:proofErr w:type="gramEnd"/>
+      <w:r>
+        <w:rPr>
+          <w:lang w:val="en-US"/>
+        </w:rPr>
+        <w:t xml:space="preserve"> tasks and interviewing them about their experiences.  The method </w:t>
+      </w:r>
+      <w:proofErr w:type="gramStart"/>
+      <w:r>
+        <w:rPr>
+          <w:lang w:val="en-US"/>
+        </w:rPr>
+        <w:t>is designed to be used</w:t>
+      </w:r>
+      <w:proofErr w:type="gramEnd"/>
+      <w:r>
+        <w:rPr>
+          <w:lang w:val="en-US"/>
+        </w:rPr>
+        <w:t xml:space="preserve"> while a language is in the design phase, notably before the language has been implemented.</w:t>
+      </w:r>
+    </w:p>
+    <w:p>
+      <w:pPr>
+        <w:pStyle w:val="PlainText"/>
+        <w:rPr>
+          <w:lang w:val="en-US"/>
+        </w:rPr>
+      </w:pPr>
+    </w:p>
+    <w:p>
+      <w:pPr>
+        <w:pStyle w:val="PlainText"/>
+        <w:rPr>
+          <w:lang w:val="en-US"/>
+        </w:rPr>
+      </w:pPr>
+      <w:r>
+        <w:rPr>
+          <w:lang w:val="en-US"/>
+        </w:rPr>
+        <w:t xml:space="preserve">                      ===== Comments for author =====</w:t>
+      </w:r>
+    </w:p>
+    <w:p>
+      <w:pPr>
+        <w:pStyle w:val="PlainText"/>
+        <w:rPr>
+          <w:lang w:val="en-US"/>
+        </w:rPr>
+      </w:pPr>
+    </w:p>
+    <w:p>
+      <w:pPr>
+        <w:pStyle w:val="PlainText"/>
+        <w:rPr>
+          <w:lang w:val="en-US"/>
+        </w:rPr>
+      </w:pPr>
+      <w:r>
+        <w:rPr>
+          <w:lang w:val="en-US"/>
+        </w:rPr>
+        <w:t>Lightweight methods for evaluating programming languages prior to implementation are an important research topic.  I like the problem that this paper attempts to address.</w:t>
+      </w:r>
+    </w:p>
+    <w:p>
+      <w:pPr>
+        <w:pStyle w:val="PlainText"/>
+        <w:rPr>
+          <w:lang w:val="en-US"/>
+        </w:rPr>
+      </w:pPr>
+    </w:p>
+    <w:p>
+      <w:pPr>
+        <w:pStyle w:val="PlainText"/>
+        <w:rPr>
+          <w:lang w:val="en-US"/>
+        </w:rPr>
+      </w:pPr>
+      <w:r>
+        <w:rPr>
+          <w:lang w:val="en-US"/>
+        </w:rPr>
+        <w:t xml:space="preserve">Unfortunately, the paper is significantly lacking in detail.  I would expect a paper on this topic to have enough detail that someone else could try the proposed evaluation approach on </w:t>
+      </w:r>
+      <w:proofErr w:type="gramStart"/>
+      <w:r>
+        <w:rPr>
+          <w:lang w:val="en-US"/>
+        </w:rPr>
+        <w:t>their</w:t>
+      </w:r>
+      <w:proofErr w:type="gramEnd"/>
+      <w:r>
+        <w:rPr>
+          <w:lang w:val="en-US"/>
+        </w:rPr>
+        <w:t xml:space="preserve"> own, simply based on the content of the paper.  This paper fails to meet this standard.</w:t>
+      </w:r>
+    </w:p>
+    <w:p>
+      <w:pPr>
+        <w:pStyle w:val="PlainText"/>
+        <w:rPr>
+          <w:lang w:val="en-US"/>
+        </w:rPr>
+      </w:pPr>
+    </w:p>
+    <w:p>
+      <w:pPr>
+        <w:pStyle w:val="PlainText"/>
+        <w:rPr>
+          <w:lang w:val="en-US"/>
+        </w:rPr>
+      </w:pPr>
+      <w:r>
+        <w:rPr>
+          <w:lang w:val="en-US"/>
+        </w:rPr>
+        <w:t>For example, most of the Method section (section 2) contains what appears to be boilerplate for conducting any study with users (such as "prepare setup", "conduct a pilot test", and "start experiment").  What here is the proposed method, versus what is just good practice for user studies?  The discussion suggests that the sample sheet is key (which I would believe).  But then the paper needs to include an example of both tasks and the sample sheet, so that the reader can understand the proposed method.</w:t>
       </w:r>
       <w:bookmarkStart w:id="0" w:name="_GoBack"/>
       <w:bookmarkEnd w:id="0"/>
-      <w:r>
-        <w:rPr>
-          <w:color w:val="FF0000"/>
-          <w:lang w:val="en-US"/>
-        </w:rPr>
-        <w:t xml:space="preserve"> </w:t>
-      </w:r>
-    </w:p>
-    <w:p>
-      <w:pPr>
-        <w:pStyle w:val="PlainText"/>
-        <w:rPr>
-          <w:lang w:val="en-US"/>
-        </w:rPr>
-      </w:pPr>
-    </w:p>
-    <w:p>
-      <w:pPr>
-        <w:pStyle w:val="PlainText"/>
-        <w:rPr>
-          <w:lang w:val="en-US"/>
-        </w:rPr>
-      </w:pPr>
-    </w:p>
-    <w:p>
-      <w:pPr>
-        <w:pStyle w:val="PlainText"/>
-        <w:rPr>
-          <w:lang w:val="en-US"/>
-        </w:rPr>
-      </w:pPr>
-      <w:r>
-        <w:rPr>
-          <w:lang w:val="en-US"/>
-        </w:rPr>
-        <w:t>===========================================================================</w:t>
-      </w:r>
-    </w:p>
-    <w:p>
-      <w:pPr>
-        <w:pStyle w:val="PlainText"/>
-        <w:rPr>
-          <w:lang w:val="en-US"/>
-        </w:rPr>
-      </w:pPr>
-      <w:r>
-        <w:rPr>
-          <w:lang w:val="en-US"/>
-        </w:rPr>
-        <w:t xml:space="preserve">                          PLATEAU 2016 Review #1B</w:t>
-      </w:r>
-    </w:p>
-    <w:p>
-      <w:pPr>
-        <w:pStyle w:val="PlainText"/>
-        <w:rPr>
-          <w:lang w:val="en-US"/>
-        </w:rPr>
-      </w:pPr>
-      <w:r>
-        <w:rPr>
-          <w:lang w:val="en-US"/>
-        </w:rPr>
-        <w:t>---------------------------------------------------------------------------</w:t>
-      </w:r>
-    </w:p>
-    <w:p>
-      <w:pPr>
-        <w:pStyle w:val="PlainText"/>
-        <w:rPr>
-          <w:lang w:val="en-US"/>
-        </w:rPr>
-      </w:pPr>
-      <w:r>
-        <w:rPr>
-          <w:lang w:val="en-US"/>
-        </w:rPr>
-        <w:t xml:space="preserve">       Paper #1: Discount Method for Programming Language Evaluation</w:t>
-      </w:r>
-    </w:p>
-    <w:p>
-      <w:pPr>
-        <w:pStyle w:val="PlainText"/>
-        <w:rPr>
-          <w:lang w:val="en-US"/>
-        </w:rPr>
-      </w:pPr>
-      <w:r>
-        <w:rPr>
-          <w:lang w:val="en-US"/>
-        </w:rPr>
-        <w:t>---------------------------------------------------------------------------</w:t>
-      </w:r>
-    </w:p>
-    <w:p>
-      <w:pPr>
-        <w:pStyle w:val="PlainText"/>
-        <w:rPr>
-          <w:lang w:val="en-US"/>
-        </w:rPr>
-      </w:pPr>
-    </w:p>
-    <w:p>
-      <w:pPr>
-        <w:pStyle w:val="PlainText"/>
-        <w:rPr>
-          <w:lang w:val="en-US"/>
-        </w:rPr>
-      </w:pPr>
-      <w:r>
-        <w:rPr>
-          <w:lang w:val="en-US"/>
-        </w:rPr>
-        <w:t xml:space="preserve">                      Overall merit: 5. Strong accept</w:t>
-      </w:r>
-    </w:p>
-    <w:p>
-      <w:pPr>
-        <w:pStyle w:val="PlainText"/>
-      </w:pPr>
-      <w:r>
-        <w:rPr>
-          <w:lang w:val="en-US"/>
-        </w:rPr>
-        <w:t xml:space="preserve">                 Reviewer expertise: 3. </w:t>
-      </w:r>
-      <w:proofErr w:type="spellStart"/>
-      <w:r>
-        <w:t>Knowledgeable</w:t>
-      </w:r>
-      <w:proofErr w:type="spellEnd"/>
-    </w:p>
-    <w:p>
-      <w:pPr>
-        <w:pStyle w:val="PlainText"/>
-      </w:pPr>
-    </w:p>
-    <w:p>
-      <w:pPr>
-        <w:pStyle w:val="PlainText"/>
-      </w:pPr>
-      <w:r>
-        <w:t xml:space="preserve">                         ===== Paper summary =====</w:t>
-      </w:r>
-    </w:p>
-    <w:p>
-      <w:pPr>
-        <w:pStyle w:val="PlainText"/>
-      </w:pPr>
-    </w:p>
-    <w:p>
-      <w:pPr>
-        <w:pStyle w:val="PlainText"/>
-        <w:rPr>
-          <w:lang w:val="en-US"/>
-        </w:rPr>
-      </w:pPr>
-      <w:r>
-        <w:rPr>
-          <w:lang w:val="en-US"/>
-        </w:rPr>
-        <w:t xml:space="preserve">The paper proposes a lightweight evaluation technique for programming languages that </w:t>
-      </w:r>
-      <w:proofErr w:type="gramStart"/>
-      <w:r>
-        <w:rPr>
-          <w:lang w:val="en-US"/>
-        </w:rPr>
-        <w:t>can be applied</w:t>
-      </w:r>
-      <w:proofErr w:type="gramEnd"/>
-      <w:r>
-        <w:rPr>
-          <w:lang w:val="en-US"/>
-        </w:rPr>
-        <w:t xml:space="preserve"> early in the design process, requiring only five or six test subjects. In previous </w:t>
-      </w:r>
-      <w:proofErr w:type="gramStart"/>
-      <w:r>
-        <w:rPr>
-          <w:lang w:val="en-US"/>
-        </w:rPr>
-        <w:t>work</w:t>
-      </w:r>
-      <w:proofErr w:type="gramEnd"/>
-      <w:r>
-        <w:rPr>
-          <w:lang w:val="en-US"/>
-        </w:rPr>
-        <w:t xml:space="preserve"> they applied the technique to C# and F# in the context of an IDE and implementation; here they apply it to Quorum with no IDE or implementation. Their results are roughly comparable to previous studies on Quorum that used </w:t>
-      </w:r>
-      <w:proofErr w:type="gramStart"/>
-      <w:r>
-        <w:rPr>
-          <w:lang w:val="en-US"/>
-        </w:rPr>
-        <w:t>more standard techniques</w:t>
-      </w:r>
-      <w:proofErr w:type="gramEnd"/>
-      <w:r>
-        <w:rPr>
+    </w:p>
+    <w:p>
+      <w:pPr>
+        <w:pStyle w:val="PlainText"/>
+        <w:rPr>
+          <w:lang w:val="en-US"/>
+        </w:rPr>
+      </w:pPr>
+    </w:p>
+    <w:p>
+      <w:pPr>
+        <w:pStyle w:val="PlainText"/>
+        <w:rPr>
+          <w:lang w:val="en-US"/>
+        </w:rPr>
+      </w:pPr>
+      <w:r>
+        <w:rPr>
+          <w:lang w:val="en-US"/>
+        </w:rPr>
+        <w:t>Sample tasks and the sample sheet are also important for gauging the validity of the experiment.  If the sample sheet contains code fragments that are analogous to the tasks given during the experiment, then the method might just be testing the copy/paste ability of the participants.  Details about the materials used is essential to assess whether the experiment is valid.</w:t>
+      </w:r>
+    </w:p>
+    <w:p>
+      <w:pPr>
+        <w:pStyle w:val="PlainText"/>
+        <w:rPr>
+          <w:lang w:val="en-US"/>
+        </w:rPr>
+      </w:pPr>
+    </w:p>
+    <w:p>
+      <w:pPr>
+        <w:pStyle w:val="PlainText"/>
+        <w:rPr>
+          <w:color w:val="FF0000"/>
+          <w:lang w:val="en-US"/>
+        </w:rPr>
+      </w:pPr>
+      <w:r>
+        <w:rPr>
+          <w:color w:val="FF0000"/>
+          <w:lang w:val="en-US"/>
+        </w:rPr>
+        <w:lastRenderedPageBreak/>
+        <w:t xml:space="preserve">Due to lack of space, the sample sheet and task sheet are not included. A URL </w:t>
+      </w:r>
+      <w:proofErr w:type="gramStart"/>
+      <w:r>
+        <w:rPr>
+          <w:color w:val="FF0000"/>
+          <w:lang w:val="en-US"/>
+        </w:rPr>
+        <w:t>has been added</w:t>
+      </w:r>
+      <w:proofErr w:type="gramEnd"/>
+      <w:r>
+        <w:rPr>
+          <w:color w:val="FF0000"/>
           <w:lang w:val="en-US"/>
         </w:rPr>
         <w:t>.</w:t>
@@ -681,726 +1427,6 @@
         <w:rPr>
           <w:lang w:val="en-US"/>
         </w:rPr>
-        <w:t xml:space="preserve">                      ===== Comments for author =====</w:t>
-      </w:r>
-    </w:p>
-    <w:p>
-      <w:pPr>
-        <w:pStyle w:val="PlainText"/>
-        <w:rPr>
-          <w:lang w:val="en-US"/>
-        </w:rPr>
-      </w:pPr>
-    </w:p>
-    <w:p>
-      <w:pPr>
-        <w:pStyle w:val="PlainText"/>
-        <w:rPr>
-          <w:lang w:val="en-US"/>
-        </w:rPr>
-      </w:pPr>
-      <w:r>
-        <w:rPr>
-          <w:lang w:val="en-US"/>
-        </w:rPr>
-        <w:t xml:space="preserve">This paper is to </w:t>
-      </w:r>
-      <w:proofErr w:type="gramStart"/>
-      <w:r>
-        <w:rPr>
-          <w:lang w:val="en-US"/>
-        </w:rPr>
-        <w:t>be commended</w:t>
-      </w:r>
-      <w:proofErr w:type="gramEnd"/>
-      <w:r>
-        <w:rPr>
-          <w:lang w:val="en-US"/>
-        </w:rPr>
-        <w:t xml:space="preserve"> on two points. First, with the increasing importance of domain-specific languages there are bound to be an increasing number of programming language designs, so a lightweight evaluation technique will be of more and more value. Second, the authors chose to evaluate by comparing with work other than their own, C# and F# in one instance and Quorum in another.</w:t>
-      </w:r>
-    </w:p>
-    <w:p>
-      <w:pPr>
-        <w:pStyle w:val="PlainText"/>
-        <w:rPr>
-          <w:lang w:val="en-US"/>
-        </w:rPr>
-      </w:pPr>
-    </w:p>
-    <w:p>
-      <w:pPr>
-        <w:pStyle w:val="PlainText"/>
-        <w:rPr>
-          <w:lang w:val="en-US"/>
-        </w:rPr>
-      </w:pPr>
-      <w:r>
-        <w:rPr>
-          <w:lang w:val="en-US"/>
-        </w:rPr>
-        <w:t xml:space="preserve">My main recommendation for revision is that in Section 4.1 the authors should be careful to make clear where they are describing results from the previous study of Quorum and where they are describing their own results. As far as I can tell, the bulleted list of page 5 is </w:t>
-      </w:r>
-      <w:proofErr w:type="spellStart"/>
-      <w:r>
-        <w:rPr>
-          <w:lang w:val="en-US"/>
-        </w:rPr>
-        <w:t>summarising</w:t>
-      </w:r>
-      <w:proofErr w:type="spellEnd"/>
-      <w:r>
-        <w:rPr>
-          <w:lang w:val="en-US"/>
-        </w:rPr>
-        <w:t xml:space="preserve"> the previous results, whereas the material on page 6 </w:t>
-      </w:r>
-      <w:proofErr w:type="spellStart"/>
-      <w:r>
-        <w:rPr>
-          <w:lang w:val="en-US"/>
-        </w:rPr>
-        <w:t>summarises</w:t>
-      </w:r>
-      <w:proofErr w:type="spellEnd"/>
-      <w:r>
-        <w:rPr>
-          <w:lang w:val="en-US"/>
-        </w:rPr>
-        <w:t xml:space="preserve"> the new results. It would be better if each bullet point was clearly divided into two segments, the first listing the previous results from Quorum (as now) and the second giving the comparable results from the study (including, if there are no comparable results from the current study, just noting that).</w:t>
-      </w:r>
-    </w:p>
-    <w:p>
-      <w:pPr>
-        <w:pStyle w:val="PlainText"/>
-        <w:rPr>
-          <w:lang w:val="en-US"/>
-        </w:rPr>
-      </w:pPr>
-    </w:p>
-    <w:p>
-      <w:pPr>
-        <w:pStyle w:val="PlainText"/>
-        <w:rPr>
-          <w:color w:val="FF0000"/>
-          <w:lang w:val="en-US"/>
-        </w:rPr>
-      </w:pPr>
-      <w:r>
-        <w:rPr>
-          <w:color w:val="FF0000"/>
-          <w:lang w:val="en-US"/>
-        </w:rPr>
-        <w:t>Done</w:t>
-      </w:r>
-    </w:p>
-    <w:p>
-      <w:pPr>
-        <w:pStyle w:val="PlainText"/>
-        <w:rPr>
-          <w:lang w:val="en-US"/>
-        </w:rPr>
-      </w:pPr>
-    </w:p>
-    <w:p>
-      <w:pPr>
-        <w:pStyle w:val="PlainText"/>
-        <w:rPr>
-          <w:lang w:val="en-US"/>
-        </w:rPr>
-      </w:pPr>
-      <w:r>
-        <w:rPr>
-          <w:lang w:val="en-US"/>
-        </w:rPr>
-        <w:t xml:space="preserve">The real question is whether this technique can help designers uncover conceptual problems in a language design. The two studies reported to date are equivocal on this key point. With Quorum, the problems identified appeared to have more to do with mismatches between the experienced programmers they tested upon and the novice audience that Quorum </w:t>
-      </w:r>
-      <w:proofErr w:type="gramStart"/>
-      <w:r>
-        <w:rPr>
-          <w:lang w:val="en-US"/>
-        </w:rPr>
-        <w:t>is designed</w:t>
-      </w:r>
-      <w:proofErr w:type="gramEnd"/>
-      <w:r>
-        <w:rPr>
-          <w:lang w:val="en-US"/>
-        </w:rPr>
-        <w:t xml:space="preserve"> for. The planned studies with students designing programming languages for their course at Aalborg seem perfect for gathering evidence as to whether the technique can be effective.</w:t>
-      </w:r>
-    </w:p>
-    <w:p>
-      <w:pPr>
-        <w:pStyle w:val="PlainText"/>
-        <w:rPr>
-          <w:lang w:val="en-US"/>
-        </w:rPr>
-      </w:pPr>
-    </w:p>
-    <w:p>
-      <w:pPr>
-        <w:pStyle w:val="PlainText"/>
-        <w:rPr>
-          <w:lang w:val="en-US"/>
-        </w:rPr>
-      </w:pPr>
-      <w:r>
-        <w:rPr>
-          <w:lang w:val="en-US"/>
-        </w:rPr>
-        <w:t xml:space="preserve">The authors suggest that a sample sheet </w:t>
-      </w:r>
-      <w:proofErr w:type="gramStart"/>
-      <w:r>
-        <w:rPr>
-          <w:lang w:val="en-US"/>
-        </w:rPr>
-        <w:t>be used</w:t>
-      </w:r>
-      <w:proofErr w:type="gramEnd"/>
-      <w:r>
-        <w:rPr>
-          <w:lang w:val="en-US"/>
-        </w:rPr>
-        <w:t xml:space="preserve"> as the sole means to convey the intended design of the programming language; the authors might say more about alternatives, including grammars and formal methods. It would have been helpful to include a sample sheet (or fragment thereof) for Quorum in the paper. Most importantly, all of the experimental materials and results should be made available online and the URL given in the paper.</w:t>
-      </w:r>
-    </w:p>
-    <w:p>
-      <w:pPr>
-        <w:pStyle w:val="PlainText"/>
-        <w:rPr>
-          <w:lang w:val="en-US"/>
-        </w:rPr>
-      </w:pPr>
-    </w:p>
-    <w:p>
-      <w:pPr>
-        <w:pStyle w:val="PlainText"/>
-        <w:rPr>
-          <w:color w:val="FF0000"/>
-          <w:lang w:val="en-US"/>
-        </w:rPr>
-      </w:pPr>
-      <w:r>
-        <w:rPr>
-          <w:color w:val="FF0000"/>
-          <w:lang w:val="en-US"/>
-        </w:rPr>
-        <w:t xml:space="preserve">Due to lack of space, the sample sheet and task sheet are not included. A URL </w:t>
-      </w:r>
-      <w:proofErr w:type="gramStart"/>
-      <w:r>
-        <w:rPr>
-          <w:color w:val="FF0000"/>
-          <w:lang w:val="en-US"/>
-        </w:rPr>
-        <w:t>has been added</w:t>
-      </w:r>
-      <w:proofErr w:type="gramEnd"/>
-      <w:r>
-        <w:rPr>
-          <w:color w:val="FF0000"/>
-          <w:lang w:val="en-US"/>
-        </w:rPr>
-        <w:t>.</w:t>
-      </w:r>
-    </w:p>
-    <w:p>
-      <w:pPr>
-        <w:pStyle w:val="PlainText"/>
-        <w:rPr>
-          <w:lang w:val="en-US"/>
-        </w:rPr>
-      </w:pPr>
-    </w:p>
-    <w:p>
-      <w:pPr>
-        <w:pStyle w:val="PlainText"/>
-        <w:rPr>
-          <w:lang w:val="en-US"/>
-        </w:rPr>
-      </w:pPr>
-      <w:r>
-        <w:rPr>
-          <w:lang w:val="en-US"/>
-        </w:rPr>
-        <w:t xml:space="preserve">The paper refers to a previous study on C# and F#, but that study does not appear to </w:t>
-      </w:r>
-      <w:proofErr w:type="gramStart"/>
-      <w:r>
-        <w:rPr>
-          <w:lang w:val="en-US"/>
-        </w:rPr>
-        <w:t>have been published</w:t>
-      </w:r>
-      <w:proofErr w:type="gramEnd"/>
-      <w:r>
-        <w:rPr>
-          <w:lang w:val="en-US"/>
-        </w:rPr>
-        <w:t xml:space="preserve"> and I could not find it online. Therefore, it would be appropriate </w:t>
-      </w:r>
-      <w:proofErr w:type="gramStart"/>
-      <w:r>
-        <w:rPr>
-          <w:lang w:val="en-US"/>
-        </w:rPr>
-        <w:t>to also include</w:t>
-      </w:r>
-      <w:proofErr w:type="gramEnd"/>
-      <w:r>
-        <w:rPr>
-          <w:lang w:val="en-US"/>
-        </w:rPr>
-        <w:t xml:space="preserve"> more detail of the previous study when revising this paper to prepare the final version.</w:t>
-      </w:r>
-    </w:p>
-    <w:p>
-      <w:pPr>
-        <w:pStyle w:val="PlainText"/>
-        <w:rPr>
-          <w:lang w:val="en-US"/>
-        </w:rPr>
-      </w:pPr>
-    </w:p>
-    <w:p>
-      <w:pPr>
-        <w:pStyle w:val="PlainText"/>
-        <w:rPr>
-          <w:color w:val="FF0000"/>
-          <w:lang w:val="en-US"/>
-        </w:rPr>
-      </w:pPr>
-      <w:r>
-        <w:rPr>
-          <w:color w:val="FF0000"/>
-          <w:lang w:val="en-US"/>
-        </w:rPr>
-        <w:t xml:space="preserve">Lack of space prevents us from elaborating on this study. A URL </w:t>
-      </w:r>
-      <w:proofErr w:type="gramStart"/>
-      <w:r>
-        <w:rPr>
-          <w:color w:val="FF0000"/>
-          <w:lang w:val="en-US"/>
-        </w:rPr>
-        <w:t>has been added</w:t>
-      </w:r>
-      <w:proofErr w:type="gramEnd"/>
-      <w:r>
-        <w:rPr>
-          <w:color w:val="FF0000"/>
-          <w:lang w:val="en-US"/>
-        </w:rPr>
-        <w:t>.</w:t>
-      </w:r>
-    </w:p>
-    <w:p>
-      <w:pPr>
-        <w:pStyle w:val="PlainText"/>
-        <w:rPr>
-          <w:lang w:val="en-US"/>
-        </w:rPr>
-      </w:pPr>
-    </w:p>
-    <w:p>
-      <w:pPr>
-        <w:pStyle w:val="PlainText"/>
-        <w:rPr>
-          <w:lang w:val="en-US"/>
-        </w:rPr>
-      </w:pPr>
-      <w:r>
-        <w:rPr>
-          <w:lang w:val="en-US"/>
-        </w:rPr>
-        <w:t>[Added after reading Referee A's review: Applying your technique to evaluate JavaScript is an excellent idea.]</w:t>
-      </w:r>
-    </w:p>
-    <w:p>
-      <w:pPr>
-        <w:pStyle w:val="PlainText"/>
-        <w:rPr>
-          <w:lang w:val="en-US"/>
-        </w:rPr>
-      </w:pPr>
-    </w:p>
-    <w:p>
-      <w:pPr>
-        <w:pStyle w:val="PlainText"/>
-        <w:rPr>
-          <w:lang w:val="en-US"/>
-        </w:rPr>
-      </w:pPr>
-      <w:r>
-        <w:rPr>
-          <w:lang w:val="en-US"/>
-        </w:rPr>
-        <w:t>===========================================================================</w:t>
-      </w:r>
-    </w:p>
-    <w:p>
-      <w:pPr>
-        <w:pStyle w:val="PlainText"/>
-        <w:rPr>
-          <w:lang w:val="en-US"/>
-        </w:rPr>
-      </w:pPr>
-      <w:r>
-        <w:rPr>
-          <w:lang w:val="en-US"/>
-        </w:rPr>
-        <w:t xml:space="preserve">                          PLATEAU 2016 Review #1C</w:t>
-      </w:r>
-    </w:p>
-    <w:p>
-      <w:pPr>
-        <w:pStyle w:val="PlainText"/>
-        <w:rPr>
-          <w:lang w:val="en-US"/>
-        </w:rPr>
-      </w:pPr>
-      <w:r>
-        <w:rPr>
-          <w:lang w:val="en-US"/>
-        </w:rPr>
-        <w:t>---------------------------------------------------------------------------</w:t>
-      </w:r>
-    </w:p>
-    <w:p>
-      <w:pPr>
-        <w:pStyle w:val="PlainText"/>
-        <w:rPr>
-          <w:lang w:val="en-US"/>
-        </w:rPr>
-      </w:pPr>
-      <w:r>
-        <w:rPr>
-          <w:lang w:val="en-US"/>
-        </w:rPr>
-        <w:t xml:space="preserve">       Paper #1: Discount Method for Programming Language Evaluation</w:t>
-      </w:r>
-    </w:p>
-    <w:p>
-      <w:pPr>
-        <w:pStyle w:val="PlainText"/>
-        <w:rPr>
-          <w:lang w:val="en-US"/>
-        </w:rPr>
-      </w:pPr>
-      <w:r>
-        <w:rPr>
-          <w:lang w:val="en-US"/>
-        </w:rPr>
-        <w:t>---------------------------------------------------------------------------</w:t>
-      </w:r>
-    </w:p>
-    <w:p>
-      <w:pPr>
-        <w:pStyle w:val="PlainText"/>
-        <w:rPr>
-          <w:lang w:val="en-US"/>
-        </w:rPr>
-      </w:pPr>
-    </w:p>
-    <w:p>
-      <w:pPr>
-        <w:pStyle w:val="PlainText"/>
-        <w:rPr>
-          <w:lang w:val="en-US"/>
-        </w:rPr>
-      </w:pPr>
-      <w:r>
-        <w:rPr>
-          <w:lang w:val="en-US"/>
-        </w:rPr>
-        <w:t xml:space="preserve">                      Overall merit: 1. Reject</w:t>
-      </w:r>
-    </w:p>
-    <w:p>
-      <w:pPr>
-        <w:pStyle w:val="PlainText"/>
-      </w:pPr>
-      <w:r>
-        <w:rPr>
-          <w:lang w:val="en-US"/>
-        </w:rPr>
-        <w:t xml:space="preserve">                 Reviewer expertise: 3. </w:t>
-      </w:r>
-      <w:proofErr w:type="spellStart"/>
-      <w:r>
-        <w:t>Knowledgeable</w:t>
-      </w:r>
-      <w:proofErr w:type="spellEnd"/>
-    </w:p>
-    <w:p>
-      <w:pPr>
-        <w:pStyle w:val="PlainText"/>
-      </w:pPr>
-    </w:p>
-    <w:p>
-      <w:pPr>
-        <w:pStyle w:val="PlainText"/>
-        <w:rPr>
-          <w:lang w:val="en-US"/>
-        </w:rPr>
-      </w:pPr>
-      <w:r>
-        <w:rPr>
-          <w:lang w:val="en-US"/>
-        </w:rPr>
-        <w:t xml:space="preserve">                         ===== Paper summary =====</w:t>
-      </w:r>
-    </w:p>
-    <w:p>
-      <w:pPr>
-        <w:pStyle w:val="PlainText"/>
-        <w:rPr>
-          <w:lang w:val="en-US"/>
-        </w:rPr>
-      </w:pPr>
-    </w:p>
-    <w:p>
-      <w:pPr>
-        <w:pStyle w:val="PlainText"/>
-        <w:rPr>
-          <w:lang w:val="en-US"/>
-        </w:rPr>
-      </w:pPr>
-      <w:r>
-        <w:rPr>
-          <w:lang w:val="en-US"/>
-        </w:rPr>
-        <w:t xml:space="preserve">The paper describes a method for evaluating programming languages without resource-intensive user studies. The method involves giving a small group of </w:t>
-      </w:r>
-      <w:proofErr w:type="gramStart"/>
-      <w:r>
-        <w:rPr>
-          <w:lang w:val="en-US"/>
-        </w:rPr>
-        <w:t>subjects</w:t>
-      </w:r>
-      <w:proofErr w:type="gramEnd"/>
-      <w:r>
-        <w:rPr>
-          <w:lang w:val="en-US"/>
-        </w:rPr>
-        <w:t xml:space="preserve"> tasks and interviewing them about their experiences.  The method </w:t>
-      </w:r>
-      <w:proofErr w:type="gramStart"/>
-      <w:r>
-        <w:rPr>
-          <w:lang w:val="en-US"/>
-        </w:rPr>
-        <w:t>is designed to be used</w:t>
-      </w:r>
-      <w:proofErr w:type="gramEnd"/>
-      <w:r>
-        <w:rPr>
-          <w:lang w:val="en-US"/>
-        </w:rPr>
-        <w:t xml:space="preserve"> while a language is in the design phase, notably before the language has been implemented.</w:t>
-      </w:r>
-    </w:p>
-    <w:p>
-      <w:pPr>
-        <w:pStyle w:val="PlainText"/>
-        <w:rPr>
-          <w:lang w:val="en-US"/>
-        </w:rPr>
-      </w:pPr>
-    </w:p>
-    <w:p>
-      <w:pPr>
-        <w:pStyle w:val="PlainText"/>
-        <w:rPr>
-          <w:lang w:val="en-US"/>
-        </w:rPr>
-      </w:pPr>
-      <w:r>
-        <w:rPr>
-          <w:lang w:val="en-US"/>
-        </w:rPr>
-        <w:t xml:space="preserve">                      ===== Comments for author =====</w:t>
-      </w:r>
-    </w:p>
-    <w:p>
-      <w:pPr>
-        <w:pStyle w:val="PlainText"/>
-        <w:rPr>
-          <w:lang w:val="en-US"/>
-        </w:rPr>
-      </w:pPr>
-    </w:p>
-    <w:p>
-      <w:pPr>
-        <w:pStyle w:val="PlainText"/>
-        <w:rPr>
-          <w:lang w:val="en-US"/>
-        </w:rPr>
-      </w:pPr>
-      <w:r>
-        <w:rPr>
-          <w:lang w:val="en-US"/>
-        </w:rPr>
-        <w:t>Lightweight methods for evaluating programming languages prior to implementation are an important research topic.  I like the problem that this paper attempts to address.</w:t>
-      </w:r>
-    </w:p>
-    <w:p>
-      <w:pPr>
-        <w:pStyle w:val="PlainText"/>
-        <w:rPr>
-          <w:lang w:val="en-US"/>
-        </w:rPr>
-      </w:pPr>
-    </w:p>
-    <w:p>
-      <w:pPr>
-        <w:pStyle w:val="PlainText"/>
-        <w:rPr>
-          <w:lang w:val="en-US"/>
-        </w:rPr>
-      </w:pPr>
-      <w:r>
-        <w:rPr>
-          <w:lang w:val="en-US"/>
-        </w:rPr>
-        <w:t xml:space="preserve">Unfortunately, the paper is significantly lacking in detail.  I would expect a paper on this topic to have enough detail that someone else could try the proposed evaluation approach on </w:t>
-      </w:r>
-      <w:proofErr w:type="gramStart"/>
-      <w:r>
-        <w:rPr>
-          <w:lang w:val="en-US"/>
-        </w:rPr>
-        <w:t>their</w:t>
-      </w:r>
-      <w:proofErr w:type="gramEnd"/>
-      <w:r>
-        <w:rPr>
-          <w:lang w:val="en-US"/>
-        </w:rPr>
-        <w:t xml:space="preserve"> own, simply based on the content of the paper.  This paper fails to meet this standard.</w:t>
-      </w:r>
-    </w:p>
-    <w:p>
-      <w:pPr>
-        <w:pStyle w:val="PlainText"/>
-        <w:rPr>
-          <w:lang w:val="en-US"/>
-        </w:rPr>
-      </w:pPr>
-    </w:p>
-    <w:p>
-      <w:pPr>
-        <w:pStyle w:val="PlainText"/>
-        <w:rPr>
-          <w:lang w:val="en-US"/>
-        </w:rPr>
-      </w:pPr>
-      <w:r>
-        <w:rPr>
-          <w:lang w:val="en-US"/>
-        </w:rPr>
-        <w:t xml:space="preserve">For example, most of the Method section (section 2) contains what appears to be boilerplate for conducting any study with users (such as "prepare setup", "conduct a pilot test", and "start experiment").  What here is the proposed method, versus what is just good practice for user studies?  The discussion suggests that the sample sheet is key (which I would believe).  </w:t>
-      </w:r>
-      <w:proofErr w:type="gramStart"/>
-      <w:r>
-        <w:rPr>
-          <w:lang w:val="en-US"/>
-        </w:rPr>
-        <w:t>But then</w:t>
-      </w:r>
-      <w:proofErr w:type="gramEnd"/>
-      <w:r>
-        <w:rPr>
-          <w:lang w:val="en-US"/>
-        </w:rPr>
-        <w:t xml:space="preserve"> the paper needs to include an example of both tasks and the sample sheet, so that the reader can understand the proposed method.</w:t>
-      </w:r>
-    </w:p>
-    <w:p>
-      <w:pPr>
-        <w:pStyle w:val="PlainText"/>
-        <w:rPr>
-          <w:lang w:val="en-US"/>
-        </w:rPr>
-      </w:pPr>
-    </w:p>
-    <w:p>
-      <w:pPr>
-        <w:pStyle w:val="PlainText"/>
-        <w:rPr>
-          <w:lang w:val="en-US"/>
-        </w:rPr>
-      </w:pPr>
-      <w:r>
-        <w:rPr>
-          <w:lang w:val="en-US"/>
-        </w:rPr>
-        <w:t>Sample tasks and the sample sheet are also important for gauging the validity of the experiment.  If the sample sheet contains code fragments that are analogous to the tasks given during the experiment, then the method might just be testing the copy/paste ability of the participants.  Details about the materials used is essential to assess whether the experiment is valid.</w:t>
-      </w:r>
-    </w:p>
-    <w:p>
-      <w:pPr>
-        <w:pStyle w:val="PlainText"/>
-        <w:rPr>
-          <w:lang w:val="en-US"/>
-        </w:rPr>
-      </w:pPr>
-    </w:p>
-    <w:p>
-      <w:pPr>
-        <w:pStyle w:val="PlainText"/>
-        <w:rPr>
-          <w:color w:val="FF0000"/>
-          <w:lang w:val="en-US"/>
-        </w:rPr>
-      </w:pPr>
-      <w:r>
-        <w:rPr>
-          <w:color w:val="FF0000"/>
-          <w:lang w:val="en-US"/>
-        </w:rPr>
-        <w:t xml:space="preserve">Due to lack of space, the sample sheet and task sheet are not included. A URL </w:t>
-      </w:r>
-      <w:proofErr w:type="gramStart"/>
-      <w:r>
-        <w:rPr>
-          <w:color w:val="FF0000"/>
-          <w:lang w:val="en-US"/>
-        </w:rPr>
-        <w:t>has been added</w:t>
-      </w:r>
-      <w:proofErr w:type="gramEnd"/>
-      <w:r>
-        <w:rPr>
-          <w:color w:val="FF0000"/>
-          <w:lang w:val="en-US"/>
-        </w:rPr>
-        <w:t>.</w:t>
-      </w:r>
-    </w:p>
-    <w:p>
-      <w:pPr>
-        <w:pStyle w:val="PlainText"/>
-        <w:rPr>
-          <w:lang w:val="en-US"/>
-        </w:rPr>
-      </w:pPr>
-    </w:p>
-    <w:p>
-      <w:pPr>
-        <w:pStyle w:val="PlainText"/>
-        <w:rPr>
-          <w:lang w:val="en-US"/>
-        </w:rPr>
-      </w:pPr>
-      <w:r>
-        <w:rPr>
-          <w:lang w:val="en-US"/>
-        </w:rPr>
-        <w:lastRenderedPageBreak/>
         <w:t>The "</w:t>
       </w:r>
       <w:proofErr w:type="spellStart"/>

</xml_diff>